<commit_message>
Updated neonatal infections analysis protocol
</commit_message>
<xml_diff>
--- a/Neonatal analysis/Confirmed COVID in neonates protocol.docx
+++ b/Neonatal analysis/Confirmed COVID in neonates protocol.docx
@@ -31,6 +31,9 @@
       </w:r>
       <w:r>
         <w:t xml:space="preserve"> 2022</w:t>
+      </w:r>
+      <w:r>
+        <w:t>. Edits May 2022</w:t>
       </w:r>
     </w:p>
     <w:p/>
@@ -107,13 +110,8 @@
         </w:r>
       </w:hyperlink>
       <w:r>
-        <w:t xml:space="preserve"> on the identification of possible intra-uterine/intra-partum </w:t>
-      </w:r>
-      <w:proofErr w:type="gramStart"/>
-      <w:r>
-        <w:t>infections</w:t>
-      </w:r>
-      <w:proofErr w:type="gramEnd"/>
+        <w:t xml:space="preserve"> on the identification of possible intra-uterine/intra-partum infections</w:t>
+      </w:r>
     </w:p>
     <w:p>
       <w:pPr>
@@ -124,15 +122,7 @@
         </w:numPr>
       </w:pPr>
       <w:r>
-        <w:t xml:space="preserve">Very little </w:t>
-      </w:r>
-      <w:proofErr w:type="gramStart"/>
-      <w:r>
-        <w:t>population based</w:t>
-      </w:r>
-      <w:proofErr w:type="gramEnd"/>
-      <w:r>
-        <w:t xml:space="preserve"> information on neonatal infections has been published to date</w:t>
+        <w:t>Very little population based information on neonatal infections has been published to date</w:t>
       </w:r>
     </w:p>
     <w:p/>
@@ -291,15 +281,7 @@
         <w:t xml:space="preserve"> </w:t>
       </w:r>
       <w:r>
-        <w:t>(</w:t>
-      </w:r>
-      <w:proofErr w:type="gramStart"/>
-      <w:r>
-        <w:t>e.g.</w:t>
-      </w:r>
-      <w:proofErr w:type="gramEnd"/>
-      <w:r>
-        <w:t xml:space="preserve"> </w:t>
+        <w:t xml:space="preserve">(e.g. </w:t>
       </w:r>
       <w:r>
         <w:t>number</w:t>
@@ -467,16 +449,11 @@
         <w:t xml:space="preserve"> </w:t>
       </w:r>
       <w:r>
-        <w:t xml:space="preserve">four health boards with the </w:t>
-      </w:r>
-      <w:proofErr w:type="gramStart"/>
-      <w:r>
-        <w:t xml:space="preserve">most </w:t>
+        <w:t xml:space="preserve">four health boards with the most </w:t>
       </w:r>
       <w:r>
         <w:t>timely</w:t>
       </w:r>
-      <w:proofErr w:type="gramEnd"/>
       <w:r>
         <w:t xml:space="preserve"> data </w:t>
       </w:r>
@@ -508,15 +485,7 @@
         <w:t xml:space="preserve">March 2020 to January 2022 inclusive </w:t>
       </w:r>
       <w:r>
-        <w:t>for most analyses.  We will explore whether more recent data can be provided for some analyses (</w:t>
-      </w:r>
-      <w:proofErr w:type="gramStart"/>
-      <w:r>
-        <w:t>e.g.</w:t>
-      </w:r>
-      <w:proofErr w:type="gramEnd"/>
-      <w:r>
-        <w:t xml:space="preserve"> simple monthly infection rate), and conversely whether some analyses will need to be restricted to a curtailed time period to accommodate data lags (e.g. admission rate).</w:t>
+        <w:t>for most analyses.  We will explore whether more recent data can be provided for some analyses (e.g. simple monthly infection rate), and conversely whether some analyses will need to be restricted to a curtailed time period to accommodate data lags (e.g. admission rate).</w:t>
       </w:r>
     </w:p>
     <w:p/>
@@ -631,15 +600,7 @@
         <w:t xml:space="preserve">, this would involve </w:t>
       </w:r>
       <w:r>
-        <w:t xml:space="preserve">identifying live births during a month (denominator) and following those babies up to see how many had confirmed infection during their neonatal period (numerator).  This avoids the mismatch between numerator and </w:t>
-      </w:r>
-      <w:proofErr w:type="gramStart"/>
-      <w:r>
-        <w:t>denominator,</w:t>
-      </w:r>
-      <w:proofErr w:type="gramEnd"/>
-      <w:r>
-        <w:t xml:space="preserve"> however it precludes inclusion of the most recent data (due to the need to allow a follow up period), and can be affected by incomplete or inaccurate data linkage.</w:t>
+        <w:t>identifying live births during a month (denominator) and following those babies up to see how many had confirmed infection during their neonatal period (numerator).  This avoids the mismatch between numerator and denominator, however it precludes inclusion of the most recent data (due to the need to allow a follow up period), and can be affected by incomplete or inaccurate data linkage.</w:t>
       </w:r>
     </w:p>
     <w:p>
@@ -650,9 +611,62 @@
         <w:t>clinical characteristics of admitted babies</w:t>
       </w:r>
       <w:r>
-        <w:t xml:space="preserve"> will be obtained from the </w:t>
+        <w:t xml:space="preserve"> will be obtained </w:t>
+      </w:r>
+      <w:r>
+        <w:t>from</w:t>
+      </w:r>
+      <w:r>
+        <w:t xml:space="preserve"> hospital discharge records held within PHS</w:t>
+      </w:r>
+      <w:r>
+        <w:t>. Detail on neonatal admissions will be taken from the Scottish Birth Record, and detail on paediatric admissions will be taken from SMR01 hospital discharge records.</w:t>
+      </w:r>
+    </w:p>
+    <w:p>
+      <w:pPr>
+        <w:rPr>
+          <w:b/>
+          <w:bCs/>
+          <w:i/>
+          <w:iCs/>
+        </w:rPr>
+      </w:pPr>
+      <w:r>
+        <w:rPr>
+          <w:b/>
+          <w:bCs/>
+          <w:i/>
+          <w:iCs/>
+        </w:rPr>
+        <w:t xml:space="preserve">Data sources: </w:t>
+      </w:r>
+    </w:p>
+    <w:p>
+      <w:r>
+        <w:t xml:space="preserve">The </w:t>
       </w:r>
       <w:hyperlink r:id="rId10" w:history="1">
+        <w:r>
+          <w:rPr>
+            <w:rStyle w:val="Hyperlink"/>
+          </w:rPr>
+          <w:t>COPS</w:t>
+        </w:r>
+      </w:hyperlink>
+      <w:r>
+        <w:t xml:space="preserve"> cohort of </w:t>
+      </w:r>
+      <w:r>
+        <w:t xml:space="preserve">pregnancies and </w:t>
+      </w:r>
+      <w:r>
+        <w:t>live births</w:t>
+      </w:r>
+      <w:r>
+        <w:t xml:space="preserve">, and the </w:t>
+      </w:r>
+      <w:hyperlink r:id="rId11" w:history="1">
         <w:r>
           <w:rPr>
             <w:rStyle w:val="Hyperlink"/>
@@ -686,67 +700,6 @@
           <w:i/>
           <w:iCs/>
         </w:rPr>
-        <w:t xml:space="preserve">Data sources: </w:t>
-      </w:r>
-    </w:p>
-    <w:p>
-      <w:r>
-        <w:t xml:space="preserve">The </w:t>
-      </w:r>
-      <w:hyperlink r:id="rId11" w:history="1">
-        <w:r>
-          <w:rPr>
-            <w:rStyle w:val="Hyperlink"/>
-          </w:rPr>
-          <w:t>COPS</w:t>
-        </w:r>
-      </w:hyperlink>
-      <w:r>
-        <w:t xml:space="preserve"> cohort of </w:t>
-      </w:r>
-      <w:r>
-        <w:t xml:space="preserve">pregnancies and </w:t>
-      </w:r>
-      <w:r>
-        <w:t>live births</w:t>
-      </w:r>
-      <w:r>
-        <w:t xml:space="preserve">, and the </w:t>
-      </w:r>
-      <w:hyperlink r:id="rId12" w:history="1">
-        <w:r>
-          <w:rPr>
-            <w:rStyle w:val="Hyperlink"/>
-          </w:rPr>
-          <w:t>BPSU</w:t>
-        </w:r>
-      </w:hyperlink>
-      <w:r>
-        <w:t xml:space="preserve"> study of n</w:t>
-      </w:r>
-      <w:r>
-        <w:t>eonatal complications of coronavirus disease (COVID-19)</w:t>
-      </w:r>
-      <w:r>
-        <w:t>.</w:t>
-      </w:r>
-    </w:p>
-    <w:p>
-      <w:pPr>
-        <w:rPr>
-          <w:b/>
-          <w:bCs/>
-          <w:i/>
-          <w:iCs/>
-        </w:rPr>
-      </w:pPr>
-      <w:r>
-        <w:rPr>
-          <w:b/>
-          <w:bCs/>
-          <w:i/>
-          <w:iCs/>
-        </w:rPr>
         <w:t>Study population:</w:t>
       </w:r>
     </w:p>
@@ -931,26 +884,12 @@
         <w:t>Admissions to neonatal or paediatric care where there has been a confirmed COVID-19 infection with date of onset of infection in the 7 days prior to admission or during admission</w:t>
       </w:r>
       <w:r>
-        <w:t>, o</w:t>
-      </w:r>
-      <w:r>
-        <w:t>r where COVID-19 is listed as the main reason for admission</w:t>
-      </w:r>
-      <w:r>
-        <w:t>.</w:t>
-      </w:r>
-    </w:p>
-    <w:p>
-      <w:r>
-        <w:t xml:space="preserve">To identify babies treated in postnatal wards, we will also explore whether babies with confirmed infection with date of onset on d0 (date of birth) should also be included, </w:t>
-      </w:r>
-      <w:proofErr w:type="gramStart"/>
-      <w:r>
-        <w:t>in particular if</w:t>
-      </w:r>
-      <w:proofErr w:type="gramEnd"/>
-      <w:r>
-        <w:t xml:space="preserve"> there is no subsequent negative test.</w:t>
+        <w:t>, or where COVID-19 is listed as the main reason for admission.</w:t>
+      </w:r>
+    </w:p>
+    <w:p>
+      <w:r>
+        <w:t>To identify babies treated in postnatal wards, we will also explore whether babies with confirmed infection with date of onset on d0 (date of birth) should also be included, in particular if there is no subsequent negative test.</w:t>
       </w:r>
     </w:p>
     <w:p>
@@ -1011,15 +950,7 @@
         </w:numPr>
       </w:pPr>
       <w:r>
-        <w:t xml:space="preserve">Infection numbers and rates by maternal age, </w:t>
-      </w:r>
-      <w:proofErr w:type="gramStart"/>
-      <w:r>
-        <w:t>deprivation</w:t>
-      </w:r>
-      <w:proofErr w:type="gramEnd"/>
-      <w:r>
-        <w:t xml:space="preserve"> and ethnicity</w:t>
+        <w:t>Infection numbers and rates by maternal age, deprivation and ethnicity</w:t>
       </w:r>
     </w:p>
     <w:p>
@@ -1075,11 +1006,53 @@
         <w:pStyle w:val="ListParagraph"/>
         <w:numPr>
           <w:ilvl w:val="0"/>
-          <w:numId w:val="6"/>
+          <w:numId w:val="9"/>
         </w:numPr>
       </w:pPr>
       <w:r>
-        <w:t>Numbers of neonates with a COVID-19-associated admission treated with steroids</w:t>
+        <w:t>Numbers of neonates with a COVID-19-associated admission</w:t>
+      </w:r>
+      <w:r>
+        <w:t xml:space="preserve"> whose</w:t>
+      </w:r>
+      <w:r>
+        <w:t xml:space="preserve"> </w:t>
+      </w:r>
+      <w:r>
+        <w:t>highest level of care during a stay was ICU</w:t>
+      </w:r>
+    </w:p>
+    <w:p>
+      <w:pPr>
+        <w:pStyle w:val="ListParagraph"/>
+        <w:numPr>
+          <w:ilvl w:val="0"/>
+          <w:numId w:val="9"/>
+        </w:numPr>
+      </w:pPr>
+      <w:r>
+        <w:t xml:space="preserve">Numbers of neonates with a COVID-19-associated admission whose </w:t>
+      </w:r>
+      <w:r>
+        <w:t>infection is likely to be nosocomial</w:t>
+      </w:r>
+    </w:p>
+    <w:p>
+      <w:pPr>
+        <w:pStyle w:val="ListParagraph"/>
+        <w:numPr>
+          <w:ilvl w:val="0"/>
+          <w:numId w:val="9"/>
+        </w:numPr>
+      </w:pPr>
+      <w:r>
+        <w:t xml:space="preserve">Numbers of neonates with a COVID-19-associated admission </w:t>
+      </w:r>
+      <w:r>
+        <w:t xml:space="preserve">with </w:t>
+      </w:r>
+      <w:r>
+        <w:t>a COVID-19 ICD10 code as a main diagnosis</w:t>
       </w:r>
     </w:p>
     <w:p>
@@ -1091,19 +1064,7 @@
         </w:numPr>
       </w:pPr>
       <w:r>
-        <w:t>Numbers of neonates with a COVID-19-associated admission requiring respiratory support</w:t>
-      </w:r>
-    </w:p>
-    <w:p>
-      <w:pPr>
-        <w:pStyle w:val="ListParagraph"/>
-        <w:numPr>
-          <w:ilvl w:val="0"/>
-          <w:numId w:val="6"/>
-        </w:numPr>
-      </w:pPr>
-      <w:r>
-        <w:t>Length of stay and discharge destination for neonates with a COVID-19-associated admission</w:t>
+        <w:t>Length of stay for neonates with a COVID-19-associated admission</w:t>
       </w:r>
     </w:p>
     <w:sectPr>
@@ -1345,6 +1306,119 @@
     </w:lvl>
   </w:abstractNum>
   <w:abstractNum w:abstractNumId="2" w15:restartNumberingAfterBreak="0">
+    <w:nsid w:val="36382E6B"/>
+    <w:multiLevelType w:val="hybridMultilevel"/>
+    <w:tmpl w:val="16D67F40"/>
+    <w:lvl w:ilvl="0" w:tplc="08090001">
+      <w:start w:val="1"/>
+      <w:numFmt w:val="bullet"/>
+      <w:lvlText w:val=""/>
+      <w:lvlJc w:val="left"/>
+      <w:pPr>
+        <w:ind w:left="720" w:hanging="360"/>
+      </w:pPr>
+      <w:rPr>
+        <w:rFonts w:ascii="Symbol" w:hAnsi="Symbol" w:hint="default"/>
+      </w:rPr>
+    </w:lvl>
+    <w:lvl w:ilvl="1" w:tplc="08090003" w:tentative="1">
+      <w:start w:val="1"/>
+      <w:numFmt w:val="bullet"/>
+      <w:lvlText w:val="o"/>
+      <w:lvlJc w:val="left"/>
+      <w:pPr>
+        <w:ind w:left="1440" w:hanging="360"/>
+      </w:pPr>
+      <w:rPr>
+        <w:rFonts w:ascii="Courier New" w:hAnsi="Courier New" w:cs="Courier New" w:hint="default"/>
+      </w:rPr>
+    </w:lvl>
+    <w:lvl w:ilvl="2" w:tplc="08090005" w:tentative="1">
+      <w:start w:val="1"/>
+      <w:numFmt w:val="bullet"/>
+      <w:lvlText w:val=""/>
+      <w:lvlJc w:val="left"/>
+      <w:pPr>
+        <w:ind w:left="2160" w:hanging="360"/>
+      </w:pPr>
+      <w:rPr>
+        <w:rFonts w:ascii="Wingdings" w:hAnsi="Wingdings" w:hint="default"/>
+      </w:rPr>
+    </w:lvl>
+    <w:lvl w:ilvl="3" w:tplc="08090001" w:tentative="1">
+      <w:start w:val="1"/>
+      <w:numFmt w:val="bullet"/>
+      <w:lvlText w:val=""/>
+      <w:lvlJc w:val="left"/>
+      <w:pPr>
+        <w:ind w:left="2880" w:hanging="360"/>
+      </w:pPr>
+      <w:rPr>
+        <w:rFonts w:ascii="Symbol" w:hAnsi="Symbol" w:hint="default"/>
+      </w:rPr>
+    </w:lvl>
+    <w:lvl w:ilvl="4" w:tplc="08090003" w:tentative="1">
+      <w:start w:val="1"/>
+      <w:numFmt w:val="bullet"/>
+      <w:lvlText w:val="o"/>
+      <w:lvlJc w:val="left"/>
+      <w:pPr>
+        <w:ind w:left="3600" w:hanging="360"/>
+      </w:pPr>
+      <w:rPr>
+        <w:rFonts w:ascii="Courier New" w:hAnsi="Courier New" w:cs="Courier New" w:hint="default"/>
+      </w:rPr>
+    </w:lvl>
+    <w:lvl w:ilvl="5" w:tplc="08090005" w:tentative="1">
+      <w:start w:val="1"/>
+      <w:numFmt w:val="bullet"/>
+      <w:lvlText w:val=""/>
+      <w:lvlJc w:val="left"/>
+      <w:pPr>
+        <w:ind w:left="4320" w:hanging="360"/>
+      </w:pPr>
+      <w:rPr>
+        <w:rFonts w:ascii="Wingdings" w:hAnsi="Wingdings" w:hint="default"/>
+      </w:rPr>
+    </w:lvl>
+    <w:lvl w:ilvl="6" w:tplc="08090001" w:tentative="1">
+      <w:start w:val="1"/>
+      <w:numFmt w:val="bullet"/>
+      <w:lvlText w:val=""/>
+      <w:lvlJc w:val="left"/>
+      <w:pPr>
+        <w:ind w:left="5040" w:hanging="360"/>
+      </w:pPr>
+      <w:rPr>
+        <w:rFonts w:ascii="Symbol" w:hAnsi="Symbol" w:hint="default"/>
+      </w:rPr>
+    </w:lvl>
+    <w:lvl w:ilvl="7" w:tplc="08090003" w:tentative="1">
+      <w:start w:val="1"/>
+      <w:numFmt w:val="bullet"/>
+      <w:lvlText w:val="o"/>
+      <w:lvlJc w:val="left"/>
+      <w:pPr>
+        <w:ind w:left="5760" w:hanging="360"/>
+      </w:pPr>
+      <w:rPr>
+        <w:rFonts w:ascii="Courier New" w:hAnsi="Courier New" w:cs="Courier New" w:hint="default"/>
+      </w:rPr>
+    </w:lvl>
+    <w:lvl w:ilvl="8" w:tplc="08090005" w:tentative="1">
+      <w:start w:val="1"/>
+      <w:numFmt w:val="bullet"/>
+      <w:lvlText w:val=""/>
+      <w:lvlJc w:val="left"/>
+      <w:pPr>
+        <w:ind w:left="6480" w:hanging="360"/>
+      </w:pPr>
+      <w:rPr>
+        <w:rFonts w:ascii="Wingdings" w:hAnsi="Wingdings" w:hint="default"/>
+      </w:rPr>
+    </w:lvl>
+  </w:abstractNum>
+  <w:abstractNum w:abstractNumId="3" w15:restartNumberingAfterBreak="0">
     <w:nsid w:val="402E78C8"/>
     <w:multiLevelType w:val="hybridMultilevel"/>
     <w:tmpl w:val="A984C5CE"/>
@@ -1457,7 +1531,120 @@
       </w:rPr>
     </w:lvl>
   </w:abstractNum>
-  <w:abstractNum w:abstractNumId="3" w15:restartNumberingAfterBreak="0">
+  <w:abstractNum w:abstractNumId="4" w15:restartNumberingAfterBreak="0">
+    <w:nsid w:val="42A8713B"/>
+    <w:multiLevelType w:val="hybridMultilevel"/>
+    <w:tmpl w:val="7108BBB2"/>
+    <w:lvl w:ilvl="0" w:tplc="08090001">
+      <w:start w:val="1"/>
+      <w:numFmt w:val="bullet"/>
+      <w:lvlText w:val=""/>
+      <w:lvlJc w:val="left"/>
+      <w:pPr>
+        <w:ind w:left="720" w:hanging="360"/>
+      </w:pPr>
+      <w:rPr>
+        <w:rFonts w:ascii="Symbol" w:hAnsi="Symbol" w:hint="default"/>
+      </w:rPr>
+    </w:lvl>
+    <w:lvl w:ilvl="1" w:tplc="08090003" w:tentative="1">
+      <w:start w:val="1"/>
+      <w:numFmt w:val="bullet"/>
+      <w:lvlText w:val="o"/>
+      <w:lvlJc w:val="left"/>
+      <w:pPr>
+        <w:ind w:left="1440" w:hanging="360"/>
+      </w:pPr>
+      <w:rPr>
+        <w:rFonts w:ascii="Courier New" w:hAnsi="Courier New" w:cs="Courier New" w:hint="default"/>
+      </w:rPr>
+    </w:lvl>
+    <w:lvl w:ilvl="2" w:tplc="08090005" w:tentative="1">
+      <w:start w:val="1"/>
+      <w:numFmt w:val="bullet"/>
+      <w:lvlText w:val=""/>
+      <w:lvlJc w:val="left"/>
+      <w:pPr>
+        <w:ind w:left="2160" w:hanging="360"/>
+      </w:pPr>
+      <w:rPr>
+        <w:rFonts w:ascii="Wingdings" w:hAnsi="Wingdings" w:hint="default"/>
+      </w:rPr>
+    </w:lvl>
+    <w:lvl w:ilvl="3" w:tplc="08090001" w:tentative="1">
+      <w:start w:val="1"/>
+      <w:numFmt w:val="bullet"/>
+      <w:lvlText w:val=""/>
+      <w:lvlJc w:val="left"/>
+      <w:pPr>
+        <w:ind w:left="2880" w:hanging="360"/>
+      </w:pPr>
+      <w:rPr>
+        <w:rFonts w:ascii="Symbol" w:hAnsi="Symbol" w:hint="default"/>
+      </w:rPr>
+    </w:lvl>
+    <w:lvl w:ilvl="4" w:tplc="08090003" w:tentative="1">
+      <w:start w:val="1"/>
+      <w:numFmt w:val="bullet"/>
+      <w:lvlText w:val="o"/>
+      <w:lvlJc w:val="left"/>
+      <w:pPr>
+        <w:ind w:left="3600" w:hanging="360"/>
+      </w:pPr>
+      <w:rPr>
+        <w:rFonts w:ascii="Courier New" w:hAnsi="Courier New" w:cs="Courier New" w:hint="default"/>
+      </w:rPr>
+    </w:lvl>
+    <w:lvl w:ilvl="5" w:tplc="08090005" w:tentative="1">
+      <w:start w:val="1"/>
+      <w:numFmt w:val="bullet"/>
+      <w:lvlText w:val=""/>
+      <w:lvlJc w:val="left"/>
+      <w:pPr>
+        <w:ind w:left="4320" w:hanging="360"/>
+      </w:pPr>
+      <w:rPr>
+        <w:rFonts w:ascii="Wingdings" w:hAnsi="Wingdings" w:hint="default"/>
+      </w:rPr>
+    </w:lvl>
+    <w:lvl w:ilvl="6" w:tplc="08090001" w:tentative="1">
+      <w:start w:val="1"/>
+      <w:numFmt w:val="bullet"/>
+      <w:lvlText w:val=""/>
+      <w:lvlJc w:val="left"/>
+      <w:pPr>
+        <w:ind w:left="5040" w:hanging="360"/>
+      </w:pPr>
+      <w:rPr>
+        <w:rFonts w:ascii="Symbol" w:hAnsi="Symbol" w:hint="default"/>
+      </w:rPr>
+    </w:lvl>
+    <w:lvl w:ilvl="7" w:tplc="08090003" w:tentative="1">
+      <w:start w:val="1"/>
+      <w:numFmt w:val="bullet"/>
+      <w:lvlText w:val="o"/>
+      <w:lvlJc w:val="left"/>
+      <w:pPr>
+        <w:ind w:left="5760" w:hanging="360"/>
+      </w:pPr>
+      <w:rPr>
+        <w:rFonts w:ascii="Courier New" w:hAnsi="Courier New" w:cs="Courier New" w:hint="default"/>
+      </w:rPr>
+    </w:lvl>
+    <w:lvl w:ilvl="8" w:tplc="08090005" w:tentative="1">
+      <w:start w:val="1"/>
+      <w:numFmt w:val="bullet"/>
+      <w:lvlText w:val=""/>
+      <w:lvlJc w:val="left"/>
+      <w:pPr>
+        <w:ind w:left="6480" w:hanging="360"/>
+      </w:pPr>
+      <w:rPr>
+        <w:rFonts w:ascii="Wingdings" w:hAnsi="Wingdings" w:hint="default"/>
+      </w:rPr>
+    </w:lvl>
+  </w:abstractNum>
+  <w:abstractNum w:abstractNumId="5" w15:restartNumberingAfterBreak="0">
     <w:nsid w:val="6BC24D41"/>
     <w:multiLevelType w:val="hybridMultilevel"/>
     <w:tmpl w:val="DF4C1172"/>
@@ -1570,7 +1757,7 @@
       </w:rPr>
     </w:lvl>
   </w:abstractNum>
-  <w:abstractNum w:abstractNumId="4" w15:restartNumberingAfterBreak="0">
+  <w:abstractNum w:abstractNumId="6" w15:restartNumberingAfterBreak="0">
     <w:nsid w:val="6BD214D5"/>
     <w:multiLevelType w:val="hybridMultilevel"/>
     <w:tmpl w:val="CE169E16"/>
@@ -1683,7 +1870,7 @@
       </w:rPr>
     </w:lvl>
   </w:abstractNum>
-  <w:abstractNum w:abstractNumId="5" w15:restartNumberingAfterBreak="0">
+  <w:abstractNum w:abstractNumId="7" w15:restartNumberingAfterBreak="0">
     <w:nsid w:val="6BD80CB0"/>
     <w:multiLevelType w:val="hybridMultilevel"/>
     <w:tmpl w:val="0246B46A"/>
@@ -1769,7 +1956,7 @@
       </w:pPr>
     </w:lvl>
   </w:abstractNum>
-  <w:abstractNum w:abstractNumId="6" w15:restartNumberingAfterBreak="0">
+  <w:abstractNum w:abstractNumId="8" w15:restartNumberingAfterBreak="0">
     <w:nsid w:val="6C9C625A"/>
     <w:multiLevelType w:val="hybridMultilevel"/>
     <w:tmpl w:val="C6F2CEBA"/>
@@ -1883,25 +2070,31 @@
     </w:lvl>
   </w:abstractNum>
   <w:num w:numId="1">
-    <w:abstractNumId w:val="2"/>
+    <w:abstractNumId w:val="3"/>
   </w:num>
   <w:num w:numId="2">
+    <w:abstractNumId w:val="7"/>
+  </w:num>
+  <w:num w:numId="3">
     <w:abstractNumId w:val="5"/>
   </w:num>
-  <w:num w:numId="3">
-    <w:abstractNumId w:val="3"/>
-  </w:num>
   <w:num w:numId="4">
-    <w:abstractNumId w:val="4"/>
+    <w:abstractNumId w:val="6"/>
   </w:num>
   <w:num w:numId="5">
-    <w:abstractNumId w:val="6"/>
+    <w:abstractNumId w:val="8"/>
   </w:num>
   <w:num w:numId="6">
     <w:abstractNumId w:val="0"/>
   </w:num>
   <w:num w:numId="7">
     <w:abstractNumId w:val="1"/>
+  </w:num>
+  <w:num w:numId="8">
+    <w:abstractNumId w:val="2"/>
+  </w:num>
+  <w:num w:numId="9">
+    <w:abstractNumId w:val="4"/>
   </w:num>
 </w:numbering>
 </file>
@@ -2029,6 +2222,7 @@
     <w:lsdException w:name="HTML Sample" w:semiHidden="1" w:unhideWhenUsed="1"/>
     <w:lsdException w:name="HTML Typewriter" w:semiHidden="1" w:unhideWhenUsed="1"/>
     <w:lsdException w:name="HTML Variable" w:semiHidden="1" w:unhideWhenUsed="1"/>
+    <w:lsdException w:name="Normal Table" w:semiHidden="1" w:unhideWhenUsed="1"/>
     <w:lsdException w:name="annotation subject" w:semiHidden="1" w:unhideWhenUsed="1"/>
     <w:lsdException w:name="No List" w:semiHidden="1" w:unhideWhenUsed="1"/>
     <w:lsdException w:name="Outline List 1" w:semiHidden="1" w:unhideWhenUsed="1"/>
@@ -2071,8 +2265,11 @@
     <w:lsdException w:name="Table Contemporary" w:semiHidden="1" w:unhideWhenUsed="1"/>
     <w:lsdException w:name="Table Elegant" w:semiHidden="1" w:unhideWhenUsed="1"/>
     <w:lsdException w:name="Table Professional" w:semiHidden="1" w:unhideWhenUsed="1"/>
+    <w:lsdException w:name="Table Subtle 1" w:semiHidden="1" w:unhideWhenUsed="1"/>
     <w:lsdException w:name="Table Subtle 2" w:semiHidden="1" w:unhideWhenUsed="1"/>
     <w:lsdException w:name="Table Web 1" w:semiHidden="1" w:unhideWhenUsed="1"/>
+    <w:lsdException w:name="Table Web 2" w:semiHidden="1" w:unhideWhenUsed="1"/>
+    <w:lsdException w:name="Table Web 3" w:semiHidden="1" w:unhideWhenUsed="1"/>
     <w:lsdException w:name="Balloon Text" w:semiHidden="1" w:unhideWhenUsed="1"/>
     <w:lsdException w:name="Table Grid" w:uiPriority="39"/>
     <w:lsdException w:name="Table Theme" w:semiHidden="1" w:unhideWhenUsed="1"/>
@@ -2860,25 +3057,6 @@
 </file>
 
 <file path=customXml/item1.xml><?xml version="1.0" encoding="utf-8"?>
-<p:properties xmlns:p="http://schemas.microsoft.com/office/2006/metadata/properties" xmlns:xsi="http://www.w3.org/2001/XMLSchema-instance" xmlns:pc="http://schemas.microsoft.com/office/infopath/2007/PartnerControls">
-  <documentManagement/>
-</p:properties>
-</file>
-
-<file path=customXml/item2.xml><?xml version="1.0" encoding="utf-8"?>
-<?mso-contentType ?>
-<FormTemplates xmlns="http://schemas.microsoft.com/sharepoint/v3/contenttype/forms">
-  <Display>DocumentLibraryForm</Display>
-  <Edit>DocumentLibraryForm</Edit>
-  <New>DocumentLibraryForm</New>
-</FormTemplates>
-</file>
-
-<file path=customXml/item3.xml><?xml version="1.0" encoding="utf-8"?>
-<b:Sources xmlns:b="http://schemas.openxmlformats.org/officeDocument/2006/bibliography" xmlns="http://schemas.openxmlformats.org/officeDocument/2006/bibliography" SelectedStyle="\APASixthEditionOfficeOnline.xsl" StyleName="APA" Version="6"/>
-</file>
-
-<file path=customXml/item4.xml><?xml version="1.0" encoding="utf-8"?>
 <ct:contentTypeSchema xmlns:ct="http://schemas.microsoft.com/office/2006/metadata/contentType" xmlns:ma="http://schemas.microsoft.com/office/2006/metadata/properties/metaAttributes" ct:_="" ma:_="" ma:contentTypeName="Document" ma:contentTypeID="0x0101009AF2C7C01829B14BA755309D5E279C90" ma:contentTypeVersion="14" ma:contentTypeDescription="Create a new document." ma:contentTypeScope="" ma:versionID="641a929c1717583b455ae04c2c80c841">
   <xsd:schema xmlns:xsd="http://www.w3.org/2001/XMLSchema" xmlns:xs="http://www.w3.org/2001/XMLSchema" xmlns:p="http://schemas.microsoft.com/office/2006/metadata/properties" xmlns:ns3="48a3cf01-9924-4cd7-a6c7-23001d487023" xmlns:ns4="811f619f-0ff2-4d4a-b6b5-28f48116f864" targetNamespace="http://schemas.microsoft.com/office/2006/metadata/properties" ma:root="true" ma:fieldsID="226f907e8c0ed5cb4f3f8d2ac370fea2" ns3:_="" ns4:_="">
     <xsd:import namespace="48a3cf01-9924-4cd7-a6c7-23001d487023"/>
@@ -3107,40 +3285,26 @@
 </ct:contentTypeSchema>
 </file>
 
-<file path=customXml/itemProps1.xml><?xml version="1.0" encoding="utf-8"?>
-<ds:datastoreItem xmlns:ds="http://schemas.openxmlformats.org/officeDocument/2006/customXml" ds:itemID="{5802848C-215F-400C-BB5F-D7FCDB56EBB6}">
-  <ds:schemaRefs>
-    <ds:schemaRef ds:uri="http://schemas.microsoft.com/office/2006/metadata/properties"/>
-    <ds:schemaRef ds:uri="http://schemas.microsoft.com/office/2006/documentManagement/types"/>
-    <ds:schemaRef ds:uri="48a3cf01-9924-4cd7-a6c7-23001d487023"/>
-    <ds:schemaRef ds:uri="http://purl.org/dc/terms/"/>
-    <ds:schemaRef ds:uri="http://schemas.openxmlformats.org/package/2006/metadata/core-properties"/>
-    <ds:schemaRef ds:uri="http://purl.org/dc/dcmitype/"/>
-    <ds:schemaRef ds:uri="http://schemas.microsoft.com/office/infopath/2007/PartnerControls"/>
-    <ds:schemaRef ds:uri="811f619f-0ff2-4d4a-b6b5-28f48116f864"/>
-    <ds:schemaRef ds:uri="http://purl.org/dc/elements/1.1/"/>
-    <ds:schemaRef ds:uri="http://www.w3.org/XML/1998/namespace"/>
-  </ds:schemaRefs>
-</ds:datastoreItem>
+<file path=customXml/item2.xml><?xml version="1.0" encoding="utf-8"?>
+<p:properties xmlns:p="http://schemas.microsoft.com/office/2006/metadata/properties" xmlns:xsi="http://www.w3.org/2001/XMLSchema-instance" xmlns:pc="http://schemas.microsoft.com/office/infopath/2007/PartnerControls">
+  <documentManagement/>
+</p:properties>
 </file>
 
-<file path=customXml/itemProps2.xml><?xml version="1.0" encoding="utf-8"?>
-<ds:datastoreItem xmlns:ds="http://schemas.openxmlformats.org/officeDocument/2006/customXml" ds:itemID="{F19FA9F6-EB29-4F25-9F9B-472F02EF092A}">
-  <ds:schemaRefs>
-    <ds:schemaRef ds:uri="http://schemas.microsoft.com/sharepoint/v3/contenttype/forms"/>
-  </ds:schemaRefs>
-</ds:datastoreItem>
+<file path=customXml/item3.xml><?xml version="1.0" encoding="utf-8"?>
+<?mso-contentType ?>
+<FormTemplates xmlns="http://schemas.microsoft.com/sharepoint/v3/contenttype/forms">
+  <Display>DocumentLibraryForm</Display>
+  <Edit>DocumentLibraryForm</Edit>
+  <New>DocumentLibraryForm</New>
+</FormTemplates>
 </file>
 
-<file path=customXml/itemProps3.xml><?xml version="1.0" encoding="utf-8"?>
-<ds:datastoreItem xmlns:ds="http://schemas.openxmlformats.org/officeDocument/2006/customXml" ds:itemID="{2D42FEF6-F07D-40B9-A285-2EE375BB70A2}">
-  <ds:schemaRefs>
-    <ds:schemaRef ds:uri="http://schemas.openxmlformats.org/officeDocument/2006/bibliography"/>
-  </ds:schemaRefs>
-</ds:datastoreItem>
+<file path=customXml/item4.xml><?xml version="1.0" encoding="utf-8"?>
+<b:Sources xmlns:b="http://schemas.openxmlformats.org/officeDocument/2006/bibliography" xmlns="http://schemas.openxmlformats.org/officeDocument/2006/bibliography" SelectedStyle="\APASixthEditionOfficeOnline.xsl" StyleName="APA" Version="6"/>
 </file>
 
-<file path=customXml/itemProps4.xml><?xml version="1.0" encoding="utf-8"?>
+<file path=customXml/itemProps1.xml><?xml version="1.0" encoding="utf-8"?>
 <ds:datastoreItem xmlns:ds="http://schemas.openxmlformats.org/officeDocument/2006/customXml" ds:itemID="{5D93396D-16DC-4E13-B969-8B5ED5538350}">
   <ds:schemaRefs>
     <ds:schemaRef ds:uri="http://schemas.microsoft.com/office/2006/metadata/contentType"/>
@@ -3157,4 +3321,29 @@
     <ds:schemaRef ds:uri="http://schemas.microsoft.com/internal/obd"/>
   </ds:schemaRefs>
 </ds:datastoreItem>
+</file>
+
+<file path=customXml/itemProps2.xml><?xml version="1.0" encoding="utf-8"?>
+<ds:datastoreItem xmlns:ds="http://schemas.openxmlformats.org/officeDocument/2006/customXml" ds:itemID="{5802848C-215F-400C-BB5F-D7FCDB56EBB6}">
+  <ds:schemaRefs>
+    <ds:schemaRef ds:uri="http://schemas.microsoft.com/office/2006/metadata/properties"/>
+    <ds:schemaRef ds:uri="http://schemas.microsoft.com/office/infopath/2007/PartnerControls"/>
+  </ds:schemaRefs>
+</ds:datastoreItem>
+</file>
+
+<file path=customXml/itemProps3.xml><?xml version="1.0" encoding="utf-8"?>
+<ds:datastoreItem xmlns:ds="http://schemas.openxmlformats.org/officeDocument/2006/customXml" ds:itemID="{F19FA9F6-EB29-4F25-9F9B-472F02EF092A}">
+  <ds:schemaRefs>
+    <ds:schemaRef ds:uri="http://schemas.microsoft.com/sharepoint/v3/contenttype/forms"/>
+  </ds:schemaRefs>
+</ds:datastoreItem>
+</file>
+
+<file path=customXml/itemProps4.xml><?xml version="1.0" encoding="utf-8"?>
+<ds:datastoreItem xmlns:ds="http://schemas.openxmlformats.org/officeDocument/2006/customXml" ds:itemID="{2D42FEF6-F07D-40B9-A285-2EE375BB70A2}">
+  <ds:schemaRefs>
+    <ds:schemaRef ds:uri="http://schemas.openxmlformats.org/officeDocument/2006/bibliography"/>
+  </ds:schemaRefs>
+</ds:datastoreItem>
 </file>
</xml_diff>

<commit_message>
Added amendments table to neonates protocol
</commit_message>
<xml_diff>
--- a/Neonatal analysis/Confirmed COVID in neonates protocol.docx
+++ b/Neonatal analysis/Confirmed COVID in neonates protocol.docx
@@ -32,10 +32,49 @@
       <w:r>
         <w:t xml:space="preserve"> 2022</w:t>
       </w:r>
-      <w:r>
-        <w:t>. Edits May 2022</w:t>
-      </w:r>
-    </w:p>
+    </w:p>
+    <w:p>
+      <w:pPr>
+        <w:pStyle w:val="Heading2"/>
+      </w:pPr>
+      <w:r>
+        <w:t>Amendments</w:t>
+      </w:r>
+    </w:p>
+    <w:tbl>
+      <w:tblPr>
+        <w:tblStyle w:val="TableGrid"/>
+        <w:tblW w:w="0" w:type="auto"/>
+        <w:tblLook w:val="04A0" w:firstRow="1" w:lastRow="0" w:firstColumn="1" w:lastColumn="0" w:noHBand="0" w:noVBand="1"/>
+      </w:tblPr>
+      <w:tblGrid>
+        <w:gridCol w:w="1413"/>
+        <w:gridCol w:w="7603"/>
+      </w:tblGrid>
+      <w:tr>
+        <w:tc>
+          <w:tcPr>
+            <w:tcW w:w="1413" w:type="dxa"/>
+          </w:tcPr>
+          <w:p>
+            <w:r>
+              <w:t>09/06/2022</w:t>
+            </w:r>
+          </w:p>
+          <w:p/>
+        </w:tc>
+        <w:tc>
+          <w:tcPr>
+            <w:tcW w:w="7603" w:type="dxa"/>
+          </w:tcPr>
+          <w:p>
+            <w:r>
+              <w:t>As it was not possible to gain access to BPSU data for admitted babies with COVID-19 at this time, further detail on the admissions of neonates with confirmed COVID-19 will now be obtained from data sources held internally within PHS: the Scottish Birth Record and SMR01 hospital discharge records.</w:t>
+            </w:r>
+          </w:p>
+        </w:tc>
+      </w:tr>
+    </w:tbl>
     <w:p/>
     <w:p>
       <w:pPr>
@@ -401,6 +440,7 @@
         </w:numPr>
       </w:pPr>
       <w:r>
+        <w:lastRenderedPageBreak/>
         <w:t>Data on hospital paediatric discharges</w:t>
       </w:r>
       <w:r>
@@ -472,7 +512,6 @@
         <w:spacing w:after="0"/>
       </w:pPr>
       <w:r>
-        <w:lastRenderedPageBreak/>
         <w:t xml:space="preserve">We will provide information on </w:t>
       </w:r>
       <w:r>
@@ -614,13 +653,7 @@
         <w:t xml:space="preserve"> will be obtained </w:t>
       </w:r>
       <w:r>
-        <w:t>from</w:t>
-      </w:r>
-      <w:r>
-        <w:t xml:space="preserve"> hospital discharge records held within PHS</w:t>
-      </w:r>
-      <w:r>
-        <w:t>. Detail on neonatal admissions will be taken from the Scottish Birth Record, and detail on paediatric admissions will be taken from SMR01 hospital discharge records.</w:t>
+        <w:t>from hospital discharge records held within PHS. Detail on neonatal admissions will be taken from the Scottish Birth Record, and detail on paediatric admissions will be taken from SMR01 hospital discharge records.</w:t>
       </w:r>
     </w:p>
     <w:p>
@@ -808,6 +841,7 @@
     </w:p>
     <w:p>
       <w:r>
+        <w:lastRenderedPageBreak/>
         <w:t>For any individual</w:t>
       </w:r>
       <w:r>
@@ -880,7 +914,6 @@
     </w:p>
     <w:p>
       <w:r>
-        <w:lastRenderedPageBreak/>
         <w:t>Admissions to neonatal or paediatric care where there has been a confirmed COVID-19 infection with date of onset of infection in the 7 days prior to admission or during admission</w:t>
       </w:r>
       <w:r>
@@ -1031,10 +1064,7 @@
         </w:numPr>
       </w:pPr>
       <w:r>
-        <w:t xml:space="preserve">Numbers of neonates with a COVID-19-associated admission whose </w:t>
-      </w:r>
-      <w:r>
-        <w:t>infection is likely to be nosocomial</w:t>
+        <w:t>Numbers of neonates with a COVID-19-associated admission whose infection is likely to be nosocomial</w:t>
       </w:r>
     </w:p>
     <w:p>
@@ -1046,13 +1076,7 @@
         </w:numPr>
       </w:pPr>
       <w:r>
-        <w:t xml:space="preserve">Numbers of neonates with a COVID-19-associated admission </w:t>
-      </w:r>
-      <w:r>
-        <w:t xml:space="preserve">with </w:t>
-      </w:r>
-      <w:r>
-        <w:t>a COVID-19 ICD10 code as a main diagnosis</w:t>
+        <w:t>Numbers of neonates with a COVID-19-associated admission with a COVID-19 ICD10 code as a main diagnosis</w:t>
       </w:r>
     </w:p>
     <w:p>
@@ -2792,6 +2816,25 @@
       <w:u w:val="single"/>
     </w:rPr>
   </w:style>
+  <w:style w:type="table" w:styleId="TableGrid">
+    <w:name w:val="Table Grid"/>
+    <w:basedOn w:val="TableNormal"/>
+    <w:uiPriority w:val="39"/>
+    <w:rsid w:val="00246C98"/>
+    <w:pPr>
+      <w:spacing w:after="0" w:line="240" w:lineRule="auto"/>
+    </w:pPr>
+    <w:tblPr>
+      <w:tblBorders>
+        <w:top w:val="single" w:sz="4" w:space="0" w:color="auto"/>
+        <w:left w:val="single" w:sz="4" w:space="0" w:color="auto"/>
+        <w:bottom w:val="single" w:sz="4" w:space="0" w:color="auto"/>
+        <w:right w:val="single" w:sz="4" w:space="0" w:color="auto"/>
+        <w:insideH w:val="single" w:sz="4" w:space="0" w:color="auto"/>
+        <w:insideV w:val="single" w:sz="4" w:space="0" w:color="auto"/>
+      </w:tblBorders>
+    </w:tblPr>
+  </w:style>
 </w:styles>
 </file>
 
@@ -3057,6 +3100,21 @@
 </file>
 
 <file path=customXml/item1.xml><?xml version="1.0" encoding="utf-8"?>
+<?mso-contentType ?>
+<FormTemplates xmlns="http://schemas.microsoft.com/sharepoint/v3/contenttype/forms">
+  <Display>DocumentLibraryForm</Display>
+  <Edit>DocumentLibraryForm</Edit>
+  <New>DocumentLibraryForm</New>
+</FormTemplates>
+</file>
+
+<file path=customXml/item2.xml><?xml version="1.0" encoding="utf-8"?>
+<p:properties xmlns:p="http://schemas.microsoft.com/office/2006/metadata/properties" xmlns:xsi="http://www.w3.org/2001/XMLSchema-instance" xmlns:pc="http://schemas.microsoft.com/office/infopath/2007/PartnerControls">
+  <documentManagement/>
+</p:properties>
+</file>
+
+<file path=customXml/item3.xml><?xml version="1.0" encoding="utf-8"?>
 <ct:contentTypeSchema xmlns:ct="http://schemas.microsoft.com/office/2006/metadata/contentType" xmlns:ma="http://schemas.microsoft.com/office/2006/metadata/properties/metaAttributes" ct:_="" ma:_="" ma:contentTypeName="Document" ma:contentTypeID="0x0101009AF2C7C01829B14BA755309D5E279C90" ma:contentTypeVersion="14" ma:contentTypeDescription="Create a new document." ma:contentTypeScope="" ma:versionID="641a929c1717583b455ae04c2c80c841">
   <xsd:schema xmlns:xsd="http://www.w3.org/2001/XMLSchema" xmlns:xs="http://www.w3.org/2001/XMLSchema" xmlns:p="http://schemas.microsoft.com/office/2006/metadata/properties" xmlns:ns3="48a3cf01-9924-4cd7-a6c7-23001d487023" xmlns:ns4="811f619f-0ff2-4d4a-b6b5-28f48116f864" targetNamespace="http://schemas.microsoft.com/office/2006/metadata/properties" ma:root="true" ma:fieldsID="226f907e8c0ed5cb4f3f8d2ac370fea2" ns3:_="" ns4:_="">
     <xsd:import namespace="48a3cf01-9924-4cd7-a6c7-23001d487023"/>
@@ -3285,26 +3343,28 @@
 </ct:contentTypeSchema>
 </file>
 
-<file path=customXml/item2.xml><?xml version="1.0" encoding="utf-8"?>
-<p:properties xmlns:p="http://schemas.microsoft.com/office/2006/metadata/properties" xmlns:xsi="http://www.w3.org/2001/XMLSchema-instance" xmlns:pc="http://schemas.microsoft.com/office/infopath/2007/PartnerControls">
-  <documentManagement/>
-</p:properties>
-</file>
-
-<file path=customXml/item3.xml><?xml version="1.0" encoding="utf-8"?>
-<?mso-contentType ?>
-<FormTemplates xmlns="http://schemas.microsoft.com/sharepoint/v3/contenttype/forms">
-  <Display>DocumentLibraryForm</Display>
-  <Edit>DocumentLibraryForm</Edit>
-  <New>DocumentLibraryForm</New>
-</FormTemplates>
-</file>
-
 <file path=customXml/item4.xml><?xml version="1.0" encoding="utf-8"?>
 <b:Sources xmlns:b="http://schemas.openxmlformats.org/officeDocument/2006/bibliography" xmlns="http://schemas.openxmlformats.org/officeDocument/2006/bibliography" SelectedStyle="\APASixthEditionOfficeOnline.xsl" StyleName="APA" Version="6"/>
 </file>
 
 <file path=customXml/itemProps1.xml><?xml version="1.0" encoding="utf-8"?>
+<ds:datastoreItem xmlns:ds="http://schemas.openxmlformats.org/officeDocument/2006/customXml" ds:itemID="{F19FA9F6-EB29-4F25-9F9B-472F02EF092A}">
+  <ds:schemaRefs>
+    <ds:schemaRef ds:uri="http://schemas.microsoft.com/sharepoint/v3/contenttype/forms"/>
+  </ds:schemaRefs>
+</ds:datastoreItem>
+</file>
+
+<file path=customXml/itemProps2.xml><?xml version="1.0" encoding="utf-8"?>
+<ds:datastoreItem xmlns:ds="http://schemas.openxmlformats.org/officeDocument/2006/customXml" ds:itemID="{5802848C-215F-400C-BB5F-D7FCDB56EBB6}">
+  <ds:schemaRefs>
+    <ds:schemaRef ds:uri="http://schemas.microsoft.com/office/2006/metadata/properties"/>
+    <ds:schemaRef ds:uri="http://schemas.microsoft.com/office/infopath/2007/PartnerControls"/>
+  </ds:schemaRefs>
+</ds:datastoreItem>
+</file>
+
+<file path=customXml/itemProps3.xml><?xml version="1.0" encoding="utf-8"?>
 <ds:datastoreItem xmlns:ds="http://schemas.openxmlformats.org/officeDocument/2006/customXml" ds:itemID="{5D93396D-16DC-4E13-B969-8B5ED5538350}">
   <ds:schemaRefs>
     <ds:schemaRef ds:uri="http://schemas.microsoft.com/office/2006/metadata/contentType"/>
@@ -3323,23 +3383,6 @@
 </ds:datastoreItem>
 </file>
 
-<file path=customXml/itemProps2.xml><?xml version="1.0" encoding="utf-8"?>
-<ds:datastoreItem xmlns:ds="http://schemas.openxmlformats.org/officeDocument/2006/customXml" ds:itemID="{5802848C-215F-400C-BB5F-D7FCDB56EBB6}">
-  <ds:schemaRefs>
-    <ds:schemaRef ds:uri="http://schemas.microsoft.com/office/2006/metadata/properties"/>
-    <ds:schemaRef ds:uri="http://schemas.microsoft.com/office/infopath/2007/PartnerControls"/>
-  </ds:schemaRefs>
-</ds:datastoreItem>
-</file>
-
-<file path=customXml/itemProps3.xml><?xml version="1.0" encoding="utf-8"?>
-<ds:datastoreItem xmlns:ds="http://schemas.openxmlformats.org/officeDocument/2006/customXml" ds:itemID="{F19FA9F6-EB29-4F25-9F9B-472F02EF092A}">
-  <ds:schemaRefs>
-    <ds:schemaRef ds:uri="http://schemas.microsoft.com/sharepoint/v3/contenttype/forms"/>
-  </ds:schemaRefs>
-</ds:datastoreItem>
-</file>
-
 <file path=customXml/itemProps4.xml><?xml version="1.0" encoding="utf-8"?>
 <ds:datastoreItem xmlns:ds="http://schemas.openxmlformats.org/officeDocument/2006/customXml" ds:itemID="{2D42FEF6-F07D-40B9-A285-2EE375BB70A2}">
   <ds:schemaRefs>

</xml_diff>